<commit_message>
Se implementa las funciones de obtenerProvinciam, obtenerTipoVehiculo,obtenerDiaPicoyPlaca
</commit_message>
<xml_diff>
--- a/placas/wordcarpturas.docx
+++ b/placas/wordcarpturas.docx
@@ -9,6 +9,9 @@
         </w:rPr>
       </w:pPr>
       <w:r>
+        <w:rPr>
+          <w:noProof/>
+        </w:rPr>
         <w:drawing>
           <wp:inline distT="0" distB="0" distL="0" distR="0" wp14:anchorId="0E65ADB8" wp14:editId="253FF1B0">
             <wp:extent cx="5731510" cy="2331720"/>
@@ -25,7 +28,7 @@
                     <pic:cNvPicPr/>
                   </pic:nvPicPr>
                   <pic:blipFill>
-                    <a:blip r:embed="rId4"/>
+                    <a:blip r:embed="rId5"/>
                     <a:stretch>
                       <a:fillRect/>
                     </a:stretch>
@@ -48,6 +51,9 @@
     </w:p>
     <w:p>
       <w:r>
+        <w:rPr>
+          <w:noProof/>
+        </w:rPr>
         <w:drawing>
           <wp:inline distT="0" distB="0" distL="0" distR="0" wp14:anchorId="508D1101" wp14:editId="129B0A90">
             <wp:extent cx="5731510" cy="2444115"/>
@@ -64,7 +70,7 @@
                     <pic:cNvPicPr/>
                   </pic:nvPicPr>
                   <pic:blipFill>
-                    <a:blip r:embed="rId5"/>
+                    <a:blip r:embed="rId6"/>
                     <a:stretch>
                       <a:fillRect/>
                     </a:stretch>
@@ -86,9 +92,11 @@
       </w:r>
     </w:p>
     <w:p/>
-    <w:p/>
     <w:p>
       <w:r>
+        <w:rPr>
+          <w:noProof/>
+        </w:rPr>
         <w:drawing>
           <wp:inline distT="0" distB="0" distL="0" distR="0" wp14:anchorId="2C957964" wp14:editId="6972E1B7">
             <wp:extent cx="5731510" cy="1725930"/>
@@ -105,7 +113,7 @@
                     <pic:cNvPicPr/>
                   </pic:nvPicPr>
                   <pic:blipFill>
-                    <a:blip r:embed="rId6"/>
+                    <a:blip r:embed="rId7"/>
                     <a:stretch>
                       <a:fillRect/>
                     </a:stretch>
@@ -128,6 +136,9 @@
     </w:p>
     <w:p>
       <w:r>
+        <w:rPr>
+          <w:noProof/>
+        </w:rPr>
         <w:lastRenderedPageBreak/>
         <w:drawing>
           <wp:inline distT="0" distB="0" distL="0" distR="0" wp14:anchorId="12B51152" wp14:editId="6AA10B8E">
@@ -145,7 +156,7 @@
                     <pic:cNvPicPr/>
                   </pic:nvPicPr>
                   <pic:blipFill>
-                    <a:blip r:embed="rId7"/>
+                    <a:blip r:embed="rId8"/>
                     <a:stretch>
                       <a:fillRect/>
                     </a:stretch>
@@ -168,6 +179,9 @@
     </w:p>
     <w:p>
       <w:r>
+        <w:rPr>
+          <w:noProof/>
+        </w:rPr>
         <w:drawing>
           <wp:inline distT="0" distB="0" distL="0" distR="0" wp14:anchorId="0F4EF403" wp14:editId="037229FC">
             <wp:extent cx="5731510" cy="2149475"/>
@@ -184,7 +198,7 @@
                     <pic:cNvPicPr/>
                   </pic:nvPicPr>
                   <pic:blipFill>
-                    <a:blip r:embed="rId8"/>
+                    <a:blip r:embed="rId9"/>
                     <a:stretch>
                       <a:fillRect/>
                     </a:stretch>
@@ -207,6 +221,9 @@
     </w:p>
     <w:p>
       <w:r>
+        <w:rPr>
+          <w:noProof/>
+        </w:rPr>
         <w:drawing>
           <wp:inline distT="0" distB="0" distL="0" distR="0" wp14:anchorId="11560583" wp14:editId="2170FD79">
             <wp:extent cx="5731510" cy="1858645"/>
@@ -223,7 +240,7 @@
                     <pic:cNvPicPr/>
                   </pic:nvPicPr>
                   <pic:blipFill>
-                    <a:blip r:embed="rId9"/>
+                    <a:blip r:embed="rId10"/>
                     <a:stretch>
                       <a:fillRect/>
                     </a:stretch>
@@ -248,6 +265,405 @@
     <w:p/>
     <w:p/>
     <w:p/>
+    <w:p>
+      <w:r>
+        <w:lastRenderedPageBreak/>
+        <w:drawing>
+          <wp:inline distT="0" distB="0" distL="0" distR="0" wp14:anchorId="1B7A2E40" wp14:editId="3D909DA0">
+            <wp:extent cx="5731510" cy="2994660"/>
+            <wp:effectExtent l="0" t="0" r="2540" b="0"/>
+            <wp:docPr id="1909295093" name="Imagen 1"/>
+            <wp:cNvGraphicFramePr>
+              <a:graphicFrameLocks xmlns:a="http://schemas.openxmlformats.org/drawingml/2006/main" noChangeAspect="1"/>
+            </wp:cNvGraphicFramePr>
+            <a:graphic xmlns:a="http://schemas.openxmlformats.org/drawingml/2006/main">
+              <a:graphicData uri="http://schemas.openxmlformats.org/drawingml/2006/picture">
+                <pic:pic xmlns:pic="http://schemas.openxmlformats.org/drawingml/2006/picture">
+                  <pic:nvPicPr>
+                    <pic:cNvPr id="1909295093" name=""/>
+                    <pic:cNvPicPr/>
+                  </pic:nvPicPr>
+                  <pic:blipFill>
+                    <a:blip r:embed="rId11"/>
+                    <a:stretch>
+                      <a:fillRect/>
+                    </a:stretch>
+                  </pic:blipFill>
+                  <pic:spPr>
+                    <a:xfrm>
+                      <a:off x="0" y="0"/>
+                      <a:ext cx="5731510" cy="2994660"/>
+                    </a:xfrm>
+                    <a:prstGeom prst="rect">
+                      <a:avLst/>
+                    </a:prstGeom>
+                  </pic:spPr>
+                </pic:pic>
+              </a:graphicData>
+            </a:graphic>
+          </wp:inline>
+        </w:drawing>
+      </w:r>
+    </w:p>
+    <w:p/>
+    <w:p>
+      <w:r>
+        <w:drawing>
+          <wp:inline distT="0" distB="0" distL="0" distR="0" wp14:anchorId="12FC413C" wp14:editId="6F007D78">
+            <wp:extent cx="5731510" cy="3496945"/>
+            <wp:effectExtent l="0" t="0" r="2540" b="8255"/>
+            <wp:docPr id="1021663373" name="Imagen 1" descr="Interfaz de usuario gráfica, Aplicación&#10;&#10;El contenido generado por IA puede ser incorrecto."/>
+            <wp:cNvGraphicFramePr>
+              <a:graphicFrameLocks xmlns:a="http://schemas.openxmlformats.org/drawingml/2006/main" noChangeAspect="1"/>
+            </wp:cNvGraphicFramePr>
+            <a:graphic xmlns:a="http://schemas.openxmlformats.org/drawingml/2006/main">
+              <a:graphicData uri="http://schemas.openxmlformats.org/drawingml/2006/picture">
+                <pic:pic xmlns:pic="http://schemas.openxmlformats.org/drawingml/2006/picture">
+                  <pic:nvPicPr>
+                    <pic:cNvPr id="1021663373" name="Imagen 1" descr="Interfaz de usuario gráfica, Aplicación&#10;&#10;El contenido generado por IA puede ser incorrecto."/>
+                    <pic:cNvPicPr/>
+                  </pic:nvPicPr>
+                  <pic:blipFill>
+                    <a:blip r:embed="rId12"/>
+                    <a:stretch>
+                      <a:fillRect/>
+                    </a:stretch>
+                  </pic:blipFill>
+                  <pic:spPr>
+                    <a:xfrm>
+                      <a:off x="0" y="0"/>
+                      <a:ext cx="5731510" cy="3496945"/>
+                    </a:xfrm>
+                    <a:prstGeom prst="rect">
+                      <a:avLst/>
+                    </a:prstGeom>
+                  </pic:spPr>
+                </pic:pic>
+              </a:graphicData>
+            </a:graphic>
+          </wp:inline>
+        </w:drawing>
+      </w:r>
+    </w:p>
+    <w:p>
+      <w:r>
+        <w:lastRenderedPageBreak/>
+        <w:drawing>
+          <wp:inline distT="0" distB="0" distL="0" distR="0" wp14:anchorId="78BF8C95" wp14:editId="68EA375B">
+            <wp:extent cx="5731510" cy="3081655"/>
+            <wp:effectExtent l="0" t="0" r="2540" b="4445"/>
+            <wp:docPr id="1794880235" name="Imagen 1" descr="Interfaz de usuario gráfica, Aplicación&#10;&#10;El contenido generado por IA puede ser incorrecto."/>
+            <wp:cNvGraphicFramePr>
+              <a:graphicFrameLocks xmlns:a="http://schemas.openxmlformats.org/drawingml/2006/main" noChangeAspect="1"/>
+            </wp:cNvGraphicFramePr>
+            <a:graphic xmlns:a="http://schemas.openxmlformats.org/drawingml/2006/main">
+              <a:graphicData uri="http://schemas.openxmlformats.org/drawingml/2006/picture">
+                <pic:pic xmlns:pic="http://schemas.openxmlformats.org/drawingml/2006/picture">
+                  <pic:nvPicPr>
+                    <pic:cNvPr id="1794880235" name="Imagen 1" descr="Interfaz de usuario gráfica, Aplicación&#10;&#10;El contenido generado por IA puede ser incorrecto."/>
+                    <pic:cNvPicPr/>
+                  </pic:nvPicPr>
+                  <pic:blipFill>
+                    <a:blip r:embed="rId13"/>
+                    <a:stretch>
+                      <a:fillRect/>
+                    </a:stretch>
+                  </pic:blipFill>
+                  <pic:spPr>
+                    <a:xfrm>
+                      <a:off x="0" y="0"/>
+                      <a:ext cx="5731510" cy="3081655"/>
+                    </a:xfrm>
+                    <a:prstGeom prst="rect">
+                      <a:avLst/>
+                    </a:prstGeom>
+                  </pic:spPr>
+                </pic:pic>
+              </a:graphicData>
+            </a:graphic>
+          </wp:inline>
+        </w:drawing>
+      </w:r>
+    </w:p>
+    <w:p>
+      <w:r>
+        <w:drawing>
+          <wp:inline distT="0" distB="0" distL="0" distR="0" wp14:anchorId="13694C04" wp14:editId="41CE7ABE">
+            <wp:extent cx="5731510" cy="3616325"/>
+            <wp:effectExtent l="0" t="0" r="2540" b="3175"/>
+            <wp:docPr id="1340228010" name="Imagen 1" descr="Interfaz de usuario gráfica, Aplicación&#10;&#10;El contenido generado por IA puede ser incorrecto."/>
+            <wp:cNvGraphicFramePr>
+              <a:graphicFrameLocks xmlns:a="http://schemas.openxmlformats.org/drawingml/2006/main" noChangeAspect="1"/>
+            </wp:cNvGraphicFramePr>
+            <a:graphic xmlns:a="http://schemas.openxmlformats.org/drawingml/2006/main">
+              <a:graphicData uri="http://schemas.openxmlformats.org/drawingml/2006/picture">
+                <pic:pic xmlns:pic="http://schemas.openxmlformats.org/drawingml/2006/picture">
+                  <pic:nvPicPr>
+                    <pic:cNvPr id="1340228010" name="Imagen 1" descr="Interfaz de usuario gráfica, Aplicación&#10;&#10;El contenido generado por IA puede ser incorrecto."/>
+                    <pic:cNvPicPr/>
+                  </pic:nvPicPr>
+                  <pic:blipFill>
+                    <a:blip r:embed="rId14"/>
+                    <a:stretch>
+                      <a:fillRect/>
+                    </a:stretch>
+                  </pic:blipFill>
+                  <pic:spPr>
+                    <a:xfrm>
+                      <a:off x="0" y="0"/>
+                      <a:ext cx="5731510" cy="3616325"/>
+                    </a:xfrm>
+                    <a:prstGeom prst="rect">
+                      <a:avLst/>
+                    </a:prstGeom>
+                  </pic:spPr>
+                </pic:pic>
+              </a:graphicData>
+            </a:graphic>
+          </wp:inline>
+        </w:drawing>
+      </w:r>
+    </w:p>
+    <w:p/>
+    <w:p>
+      <w:r>
+        <w:lastRenderedPageBreak/>
+        <w:drawing>
+          <wp:inline distT="0" distB="0" distL="0" distR="0" wp14:anchorId="175D9032" wp14:editId="4ED487BD">
+            <wp:extent cx="5553850" cy="3810532"/>
+            <wp:effectExtent l="0" t="0" r="8890" b="0"/>
+            <wp:docPr id="56949859" name="Imagen 1" descr="Interfaz de usuario gráfica, Aplicación&#10;&#10;El contenido generado por IA puede ser incorrecto."/>
+            <wp:cNvGraphicFramePr>
+              <a:graphicFrameLocks xmlns:a="http://schemas.openxmlformats.org/drawingml/2006/main" noChangeAspect="1"/>
+            </wp:cNvGraphicFramePr>
+            <a:graphic xmlns:a="http://schemas.openxmlformats.org/drawingml/2006/main">
+              <a:graphicData uri="http://schemas.openxmlformats.org/drawingml/2006/picture">
+                <pic:pic xmlns:pic="http://schemas.openxmlformats.org/drawingml/2006/picture">
+                  <pic:nvPicPr>
+                    <pic:cNvPr id="56949859" name="Imagen 1" descr="Interfaz de usuario gráfica, Aplicación&#10;&#10;El contenido generado por IA puede ser incorrecto."/>
+                    <pic:cNvPicPr/>
+                  </pic:nvPicPr>
+                  <pic:blipFill>
+                    <a:blip r:embed="rId15"/>
+                    <a:stretch>
+                      <a:fillRect/>
+                    </a:stretch>
+                  </pic:blipFill>
+                  <pic:spPr>
+                    <a:xfrm>
+                      <a:off x="0" y="0"/>
+                      <a:ext cx="5553850" cy="3810532"/>
+                    </a:xfrm>
+                    <a:prstGeom prst="rect">
+                      <a:avLst/>
+                    </a:prstGeom>
+                  </pic:spPr>
+                </pic:pic>
+              </a:graphicData>
+            </a:graphic>
+          </wp:inline>
+        </w:drawing>
+      </w:r>
+    </w:p>
+    <w:p/>
+    <w:p>
+      <w:r>
+        <w:drawing>
+          <wp:inline distT="0" distB="0" distL="0" distR="0" wp14:anchorId="06E3C390" wp14:editId="465B1CCE">
+            <wp:extent cx="5731510" cy="4009390"/>
+            <wp:effectExtent l="0" t="0" r="2540" b="0"/>
+            <wp:docPr id="800313300" name="Imagen 1" descr="Interfaz de usuario gráfica, Texto&#10;&#10;El contenido generado por IA puede ser incorrecto."/>
+            <wp:cNvGraphicFramePr>
+              <a:graphicFrameLocks xmlns:a="http://schemas.openxmlformats.org/drawingml/2006/main" noChangeAspect="1"/>
+            </wp:cNvGraphicFramePr>
+            <a:graphic xmlns:a="http://schemas.openxmlformats.org/drawingml/2006/main">
+              <a:graphicData uri="http://schemas.openxmlformats.org/drawingml/2006/picture">
+                <pic:pic xmlns:pic="http://schemas.openxmlformats.org/drawingml/2006/picture">
+                  <pic:nvPicPr>
+                    <pic:cNvPr id="800313300" name="Imagen 1" descr="Interfaz de usuario gráfica, Texto&#10;&#10;El contenido generado por IA puede ser incorrecto."/>
+                    <pic:cNvPicPr/>
+                  </pic:nvPicPr>
+                  <pic:blipFill>
+                    <a:blip r:embed="rId16"/>
+                    <a:stretch>
+                      <a:fillRect/>
+                    </a:stretch>
+                  </pic:blipFill>
+                  <pic:spPr>
+                    <a:xfrm>
+                      <a:off x="0" y="0"/>
+                      <a:ext cx="5731510" cy="4009390"/>
+                    </a:xfrm>
+                    <a:prstGeom prst="rect">
+                      <a:avLst/>
+                    </a:prstGeom>
+                  </pic:spPr>
+                </pic:pic>
+              </a:graphicData>
+            </a:graphic>
+          </wp:inline>
+        </w:drawing>
+      </w:r>
+    </w:p>
+    <w:p>
+      <w:r>
+        <w:lastRenderedPageBreak/>
+        <w:drawing>
+          <wp:inline distT="0" distB="0" distL="0" distR="0" wp14:anchorId="201C3817" wp14:editId="31EA94B8">
+            <wp:extent cx="5731510" cy="3522980"/>
+            <wp:effectExtent l="0" t="0" r="2540" b="1270"/>
+            <wp:docPr id="1292536555" name="Imagen 1" descr="Interfaz de usuario gráfica&#10;&#10;El contenido generado por IA puede ser incorrecto."/>
+            <wp:cNvGraphicFramePr>
+              <a:graphicFrameLocks xmlns:a="http://schemas.openxmlformats.org/drawingml/2006/main" noChangeAspect="1"/>
+            </wp:cNvGraphicFramePr>
+            <a:graphic xmlns:a="http://schemas.openxmlformats.org/drawingml/2006/main">
+              <a:graphicData uri="http://schemas.openxmlformats.org/drawingml/2006/picture">
+                <pic:pic xmlns:pic="http://schemas.openxmlformats.org/drawingml/2006/picture">
+                  <pic:nvPicPr>
+                    <pic:cNvPr id="1292536555" name="Imagen 1" descr="Interfaz de usuario gráfica&#10;&#10;El contenido generado por IA puede ser incorrecto."/>
+                    <pic:cNvPicPr/>
+                  </pic:nvPicPr>
+                  <pic:blipFill>
+                    <a:blip r:embed="rId17"/>
+                    <a:stretch>
+                      <a:fillRect/>
+                    </a:stretch>
+                  </pic:blipFill>
+                  <pic:spPr>
+                    <a:xfrm>
+                      <a:off x="0" y="0"/>
+                      <a:ext cx="5731510" cy="3522980"/>
+                    </a:xfrm>
+                    <a:prstGeom prst="rect">
+                      <a:avLst/>
+                    </a:prstGeom>
+                  </pic:spPr>
+                </pic:pic>
+              </a:graphicData>
+            </a:graphic>
+          </wp:inline>
+        </w:drawing>
+      </w:r>
+    </w:p>
+    <w:p>
+      <w:r>
+        <w:drawing>
+          <wp:inline distT="0" distB="0" distL="0" distR="0" wp14:anchorId="2DB5BC6B" wp14:editId="1E85DF0C">
+            <wp:extent cx="5731510" cy="3818890"/>
+            <wp:effectExtent l="0" t="0" r="2540" b="0"/>
+            <wp:docPr id="2102877121" name="Imagen 1" descr="Interfaz de usuario gráfica, Texto, Aplicación&#10;&#10;El contenido generado por IA puede ser incorrecto."/>
+            <wp:cNvGraphicFramePr>
+              <a:graphicFrameLocks xmlns:a="http://schemas.openxmlformats.org/drawingml/2006/main" noChangeAspect="1"/>
+            </wp:cNvGraphicFramePr>
+            <a:graphic xmlns:a="http://schemas.openxmlformats.org/drawingml/2006/main">
+              <a:graphicData uri="http://schemas.openxmlformats.org/drawingml/2006/picture">
+                <pic:pic xmlns:pic="http://schemas.openxmlformats.org/drawingml/2006/picture">
+                  <pic:nvPicPr>
+                    <pic:cNvPr id="2102877121" name="Imagen 1" descr="Interfaz de usuario gráfica, Texto, Aplicación&#10;&#10;El contenido generado por IA puede ser incorrecto."/>
+                    <pic:cNvPicPr/>
+                  </pic:nvPicPr>
+                  <pic:blipFill>
+                    <a:blip r:embed="rId18"/>
+                    <a:stretch>
+                      <a:fillRect/>
+                    </a:stretch>
+                  </pic:blipFill>
+                  <pic:spPr>
+                    <a:xfrm>
+                      <a:off x="0" y="0"/>
+                      <a:ext cx="5731510" cy="3818890"/>
+                    </a:xfrm>
+                    <a:prstGeom prst="rect">
+                      <a:avLst/>
+                    </a:prstGeom>
+                  </pic:spPr>
+                </pic:pic>
+              </a:graphicData>
+            </a:graphic>
+          </wp:inline>
+        </w:drawing>
+      </w:r>
+    </w:p>
+    <w:p/>
+    <w:p>
+      <w:r>
+        <w:lastRenderedPageBreak/>
+        <w:drawing>
+          <wp:inline distT="0" distB="0" distL="0" distR="0" wp14:anchorId="701F18C8" wp14:editId="468039BF">
+            <wp:extent cx="5731510" cy="3866515"/>
+            <wp:effectExtent l="0" t="0" r="2540" b="635"/>
+            <wp:docPr id="843758495" name="Imagen 1" descr="Interfaz de usuario gráfica&#10;&#10;El contenido generado por IA puede ser incorrecto."/>
+            <wp:cNvGraphicFramePr>
+              <a:graphicFrameLocks xmlns:a="http://schemas.openxmlformats.org/drawingml/2006/main" noChangeAspect="1"/>
+            </wp:cNvGraphicFramePr>
+            <a:graphic xmlns:a="http://schemas.openxmlformats.org/drawingml/2006/main">
+              <a:graphicData uri="http://schemas.openxmlformats.org/drawingml/2006/picture">
+                <pic:pic xmlns:pic="http://schemas.openxmlformats.org/drawingml/2006/picture">
+                  <pic:nvPicPr>
+                    <pic:cNvPr id="843758495" name="Imagen 1" descr="Interfaz de usuario gráfica&#10;&#10;El contenido generado por IA puede ser incorrecto."/>
+                    <pic:cNvPicPr/>
+                  </pic:nvPicPr>
+                  <pic:blipFill>
+                    <a:blip r:embed="rId19"/>
+                    <a:stretch>
+                      <a:fillRect/>
+                    </a:stretch>
+                  </pic:blipFill>
+                  <pic:spPr>
+                    <a:xfrm>
+                      <a:off x="0" y="0"/>
+                      <a:ext cx="5731510" cy="3866515"/>
+                    </a:xfrm>
+                    <a:prstGeom prst="rect">
+                      <a:avLst/>
+                    </a:prstGeom>
+                  </pic:spPr>
+                </pic:pic>
+              </a:graphicData>
+            </a:graphic>
+          </wp:inline>
+        </w:drawing>
+      </w:r>
+    </w:p>
+    <w:p>
+      <w:r>
+        <w:drawing>
+          <wp:inline distT="0" distB="0" distL="0" distR="0" wp14:anchorId="1072D06D" wp14:editId="0281FD12">
+            <wp:extent cx="5731510" cy="2454910"/>
+            <wp:effectExtent l="0" t="0" r="2540" b="2540"/>
+            <wp:docPr id="612328273" name="Imagen 1" descr="Interfaz de usuario gráfica, Aplicación&#10;&#10;El contenido generado por IA puede ser incorrecto."/>
+            <wp:cNvGraphicFramePr>
+              <a:graphicFrameLocks xmlns:a="http://schemas.openxmlformats.org/drawingml/2006/main" noChangeAspect="1"/>
+            </wp:cNvGraphicFramePr>
+            <a:graphic xmlns:a="http://schemas.openxmlformats.org/drawingml/2006/main">
+              <a:graphicData uri="http://schemas.openxmlformats.org/drawingml/2006/picture">
+                <pic:pic xmlns:pic="http://schemas.openxmlformats.org/drawingml/2006/picture">
+                  <pic:nvPicPr>
+                    <pic:cNvPr id="612328273" name="Imagen 1" descr="Interfaz de usuario gráfica, Aplicación&#10;&#10;El contenido generado por IA puede ser incorrecto."/>
+                    <pic:cNvPicPr/>
+                  </pic:nvPicPr>
+                  <pic:blipFill>
+                    <a:blip r:embed="rId20"/>
+                    <a:stretch>
+                      <a:fillRect/>
+                    </a:stretch>
+                  </pic:blipFill>
+                  <pic:spPr>
+                    <a:xfrm>
+                      <a:off x="0" y="0"/>
+                      <a:ext cx="5731510" cy="2454910"/>
+                    </a:xfrm>
+                    <a:prstGeom prst="rect">
+                      <a:avLst/>
+                    </a:prstGeom>
+                  </pic:spPr>
+                </pic:pic>
+              </a:graphicData>
+            </a:graphic>
+          </wp:inline>
+        </w:drawing>
+      </w:r>
+    </w:p>
     <w:sectPr>
       <w:pgSz w:w="11906" w:h="16838"/>
       <w:pgMar w:top="1440" w:right="1440" w:bottom="1440" w:left="1440" w:header="708" w:footer="708" w:gutter="0"/>
@@ -1471,4 +1887,16 @@
     </a:ext>
   </a:extLst>
 </a:theme>
+</file>
+
+<file path=customXml/item1.xml><?xml version="1.0" encoding="utf-8"?>
+<b:Sources xmlns:b="http://schemas.openxmlformats.org/officeDocument/2006/bibliography" xmlns="http://schemas.openxmlformats.org/officeDocument/2006/bibliography" SelectedStyle="\APASixthEditionOfficeOnline.xsl" StyleName="APA" Version="6"/>
+</file>
+
+<file path=customXml/itemProps1.xml><?xml version="1.0" encoding="utf-8"?>
+<ds:datastoreItem xmlns:ds="http://schemas.openxmlformats.org/officeDocument/2006/customXml" ds:itemID="{B9C21C0E-48A7-4A22-9BD1-2B6C19DA1720}">
+  <ds:schemaRefs>
+    <ds:schemaRef ds:uri="http://schemas.openxmlformats.org/officeDocument/2006/bibliography"/>
+  </ds:schemaRefs>
+</ds:datastoreItem>
 </file>
</xml_diff>